<commit_message>
Tests ran and passed.
</commit_message>
<xml_diff>
--- a/tests/resources/Saved/21CRB01597_Crim_Traffic Judgment Entry.docx
+++ b/tests/resources/Saved/21CRB01597_Crim_Traffic Judgment Entry.docx
@@ -239,7 +239,7 @@
           <w:sz w:val="20"/>
           <w:szCs w:val="20"/>
         </w:rPr>
-        <w:t>o</w:t>
+        <w:t xml:space="preserve">o</w:t>
       </w:r>
       <w:r>
         <w:rPr>
@@ -249,6 +249,7 @@
         </w:rPr>
         <w:t xml:space="preserve">.  </w:t>
       </w:r>
+      <w:proofErr w:type="gramStart"/>
       <w:r>
         <w:rPr>
           <w:rFonts w:ascii="Palatino Linotype" w:hAnsi="Palatino Linotype"/>
@@ -328,6 +329,7 @@
           <w:szCs w:val="20"/>
         </w:rPr>
       </w:pPr>
+      <w:proofErr w:type="gramStart"/>
       <w:r>
         <w:rPr>
           <w:rFonts w:ascii="Palatino Linotype" w:hAnsi="Palatino Linotype"/>
@@ -582,7 +584,7 @@
           <w:szCs w:val="20"/>
           <w:lang w:val="en-CA"/>
         </w:rPr>
-        <w:t>Defendant appeared in Court</w:t>
+        <w:t xml:space="preserve">Defendant appeared in Court</w:t>
       </w:r>
       <w:r>
         <w:rPr>
@@ -592,6 +594,7 @@
         </w:rPr>
         <w:t xml:space="preserve"> for </w:t>
       </w:r>
+      <w:proofErr w:type="gramStart"/>
       <w:r>
         <w:rPr>
           <w:rFonts w:ascii="Palatino Linotype" w:hAnsi="Palatino Linotype"/>
@@ -606,7 +609,7 @@
           <w:sz w:val="20"/>
           <w:szCs w:val="20"/>
         </w:rPr>
-        <w:t xml:space="preserve"> on March 29, 2022.</w:t>
+        <w:t xml:space="preserve"> on April 18, 2022.</w:t>
       </w:r>
       <w:r>
         <w:rPr>
@@ -623,7 +626,17 @@
           <w:sz w:val="20"/>
           <w:szCs w:val="20"/>
         </w:rPr>
-        <w:t xml:space="preserve">Defendant was represented by Chase Mallory, Private Counsel. </w:t>
+        <w:t xml:space="preserve">Defendant</w:t>
+      </w:r>
+      <w:proofErr w:type="gramEnd"/>
+      <w:r>
+        <w:rPr>
+          <w:rFonts w:ascii="Palatino Linotype" w:hAnsi="Palatino Linotype"/>
+          <w:bCs/>
+          <w:sz w:val="20"/>
+          <w:szCs w:val="20"/>
+        </w:rPr>
+        <w:t xml:space="preserve"> was represented by Chase Mallory, Private Counsel. </w:t>
       </w:r>
       <w:r>
         <w:rPr>
@@ -775,7 +788,16 @@
           <w:sz w:val="20"/>
           <w:szCs w:val="20"/>
         </w:rPr>
-        <w:t>The Court, finding that the Defendant entered the plea knowingly, intelligently, and voluntarily, accepted the plea and entered the following sentence:</w:t>
+        <w:t xml:space="preserve">The Court, finding that the Defendant entered the plea knowingly, intelligently, and voluntarily, accepted the plea and entered the following </w:t>
+      </w:r>
+      <w:proofErr w:type="gramStart"/>
+      <w:r>
+        <w:rPr>
+          <w:rFonts w:ascii="Palatino Linotype" w:hAnsi="Palatino Linotype"/>
+          <w:sz w:val="20"/>
+          <w:szCs w:val="20"/>
+        </w:rPr>
+        <w:t>sentence:</w:t>
       </w:r>
       <w:r>
         <w:rPr>
@@ -853,7 +875,7 @@
                 <w:sz w:val="20"/>
                 <w:szCs w:val="20"/>
               </w:rPr>
-              <w:t xml:space="preserve">Offense</w:t>
+              <w:t>Offense</w:t>
             </w:r>
           </w:p>
         </w:tc>
@@ -883,6 +905,7 @@
                 <w:szCs w:val="20"/>
               </w:rPr>
             </w:pPr>
+            <w:proofErr w:type="gramStart"/>
             <w:r>
               <w:rPr>
                 <w:rFonts w:ascii="Palatino Linotype" w:hAnsi="Palatino Linotype"/>
@@ -891,7 +914,6 @@
                 <w:sz w:val="20"/>
                 <w:szCs w:val="20"/>
               </w:rPr>
-              <w:lastRenderedPageBreak/>
               <w:t xml:space="preserve">Possession Of Marihuana</w:t>
             </w:r>
           </w:p>
@@ -965,6 +987,7 @@
                 <w:szCs w:val="20"/>
               </w:rPr>
             </w:pPr>
+            <w:proofErr w:type="gramStart"/>
             <w:r>
               <w:rPr>
                 <w:rFonts w:ascii="Palatino Linotype" w:hAnsi="Palatino Linotype"/>
@@ -1046,6 +1069,7 @@
                 <w:szCs w:val="20"/>
               </w:rPr>
             </w:pPr>
+            <w:proofErr w:type="gramStart"/>
             <w:r>
               <w:rPr>
                 <w:rFonts w:ascii="Palatino Linotype" w:hAnsi="Palatino Linotype"/>
@@ -1127,6 +1151,89 @@
                 <w:szCs w:val="20"/>
               </w:rPr>
             </w:pPr>
+            <w:proofErr w:type="gramStart"/>
+            <w:r>
+              <w:rPr>
+                <w:rFonts w:ascii="Palatino Linotype" w:hAnsi="Palatino Linotype"/>
+                <w:b/>
+                <w:bCs/>
+                <w:sz w:val="20"/>
+                <w:szCs w:val="20"/>
+              </w:rPr>
+              <w:t xml:space="preserve">No Contest</w:t>
+            </w:r>
+          </w:p>
+        </w:tc>
+      </w:tr>
+      <w:tr>
+        <w:trPr>
+          <w:jc w:val="center"/>
+        </w:trPr>
+        <w:tc>
+          <w:tcPr>
+            <w:tcW w:w="2182" w:type="dxa"/>
+          </w:tcPr>
+          <w:p>
+            <w:pPr>
+              <w:tabs>
+                <w:tab w:val="left" w:pos="-1080"/>
+                <w:tab w:val="left" w:pos="-720"/>
+                <w:tab w:val="left" w:pos="0"/>
+                <w:tab w:val="left" w:pos="720"/>
+                <w:tab w:val="left" w:pos="1440"/>
+                <w:tab w:val="left" w:pos="2160"/>
+                <w:tab w:val="left" w:pos="2880"/>
+                <w:tab w:val="left" w:pos="3600"/>
+                <w:tab w:val="left" w:pos="4320"/>
+                <w:tab w:val="left" w:pos="4680"/>
+              </w:tabs>
+              <w:rPr>
+                <w:rFonts w:ascii="Palatino Linotype" w:hAnsi="Palatino Linotype"/>
+                <w:b/>
+                <w:bCs/>
+                <w:sz w:val="20"/>
+                <w:szCs w:val="20"/>
+              </w:rPr>
+            </w:pPr>
+            <w:r>
+              <w:rPr>
+                <w:rFonts w:ascii="Palatino Linotype" w:hAnsi="Palatino Linotype"/>
+                <w:b/>
+                <w:bCs/>
+                <w:sz w:val="20"/>
+                <w:szCs w:val="20"/>
+              </w:rPr>
+              <w:t>Finding</w:t>
+            </w:r>
+          </w:p>
+        </w:tc>
+        <w:tc>
+          <w:tcPr>
+            <w:tcW w:w="3289" w:type="dxa"/>
+          </w:tcPr>
+          <w:p>
+            <w:pPr>
+              <w:tabs>
+                <w:tab w:val="left" w:pos="-1080"/>
+                <w:tab w:val="left" w:pos="-720"/>
+                <w:tab w:val="left" w:pos="0"/>
+                <w:tab w:val="left" w:pos="720"/>
+                <w:tab w:val="left" w:pos="1440"/>
+                <w:tab w:val="left" w:pos="2160"/>
+                <w:tab w:val="left" w:pos="2880"/>
+                <w:tab w:val="left" w:pos="3600"/>
+                <w:tab w:val="left" w:pos="4320"/>
+                <w:tab w:val="left" w:pos="4680"/>
+              </w:tabs>
+              <w:rPr>
+                <w:rFonts w:ascii="Palatino Linotype" w:hAnsi="Palatino Linotype"/>
+                <w:b/>
+                <w:bCs/>
+                <w:sz w:val="20"/>
+                <w:szCs w:val="20"/>
+              </w:rPr>
+            </w:pPr>
+            <w:proofErr w:type="gramStart"/>
             <w:r>
               <w:rPr>
                 <w:rFonts w:ascii="Palatino Linotype" w:hAnsi="Palatino Linotype"/>
@@ -1178,87 +1285,6 @@
                 <w:sz w:val="20"/>
                 <w:szCs w:val="20"/>
               </w:rPr>
-              <w:t>Finding</w:t>
-            </w:r>
-          </w:p>
-        </w:tc>
-        <w:tc>
-          <w:tcPr>
-            <w:tcW w:w="3289" w:type="dxa"/>
-          </w:tcPr>
-          <w:p>
-            <w:pPr>
-              <w:tabs>
-                <w:tab w:val="left" w:pos="-1080"/>
-                <w:tab w:val="left" w:pos="-720"/>
-                <w:tab w:val="left" w:pos="0"/>
-                <w:tab w:val="left" w:pos="720"/>
-                <w:tab w:val="left" w:pos="1440"/>
-                <w:tab w:val="left" w:pos="2160"/>
-                <w:tab w:val="left" w:pos="2880"/>
-                <w:tab w:val="left" w:pos="3600"/>
-                <w:tab w:val="left" w:pos="4320"/>
-                <w:tab w:val="left" w:pos="4680"/>
-              </w:tabs>
-              <w:rPr>
-                <w:rFonts w:ascii="Palatino Linotype" w:hAnsi="Palatino Linotype"/>
-                <w:b/>
-                <w:bCs/>
-                <w:sz w:val="20"/>
-                <w:szCs w:val="20"/>
-              </w:rPr>
-            </w:pPr>
-            <w:r>
-              <w:rPr>
-                <w:rFonts w:ascii="Palatino Linotype" w:hAnsi="Palatino Linotype"/>
-                <w:b/>
-                <w:bCs/>
-                <w:sz w:val="20"/>
-                <w:szCs w:val="20"/>
-              </w:rPr>
-              <w:t xml:space="preserve">Guilty</w:t>
-            </w:r>
-          </w:p>
-        </w:tc>
-      </w:tr>
-      <w:tr>
-        <w:trPr>
-          <w:jc w:val="center"/>
-        </w:trPr>
-        <w:tc>
-          <w:tcPr>
-            <w:tcW w:w="2182" w:type="dxa"/>
-          </w:tcPr>
-          <w:p>
-            <w:pPr>
-              <w:tabs>
-                <w:tab w:val="left" w:pos="-1080"/>
-                <w:tab w:val="left" w:pos="-720"/>
-                <w:tab w:val="left" w:pos="0"/>
-                <w:tab w:val="left" w:pos="720"/>
-                <w:tab w:val="left" w:pos="1440"/>
-                <w:tab w:val="left" w:pos="2160"/>
-                <w:tab w:val="left" w:pos="2880"/>
-                <w:tab w:val="left" w:pos="3600"/>
-                <w:tab w:val="left" w:pos="4320"/>
-                <w:tab w:val="left" w:pos="4680"/>
-              </w:tabs>
-              <w:rPr>
-                <w:rFonts w:ascii="Palatino Linotype" w:hAnsi="Palatino Linotype"/>
-                <w:b/>
-                <w:bCs/>
-                <w:sz w:val="20"/>
-                <w:szCs w:val="20"/>
-              </w:rPr>
-            </w:pPr>
-            <w:r>
-              <w:rPr>
-                <w:rFonts w:ascii="Palatino Linotype" w:hAnsi="Palatino Linotype"/>
-                <w:b/>
-                <w:bCs/>
-                <w:sz w:val="20"/>
-                <w:szCs w:val="20"/>
-              </w:rPr>
               <w:t>Fine Amount</w:t>
             </w:r>
           </w:p>
@@ -1289,107 +1315,7 @@
                 <w:szCs w:val="20"/>
               </w:rPr>
             </w:pPr>
-            <w:r>
-              <w:rPr>
-                <w:rFonts w:ascii="Palatino Linotype" w:hAnsi="Palatino Linotype"/>
-                <w:b/>
-                <w:bCs/>
-                <w:sz w:val="20"/>
-                <w:szCs w:val="20"/>
-              </w:rPr>
-              <w:t xml:space="preserve">$ 150</w:t>
-            </w:r>
-          </w:p>
-        </w:tc>
-      </w:tr>
-      <w:tr>
-        <w:trPr>
-          <w:jc w:val="center"/>
-        </w:trPr>
-        <w:tc>
-          <w:tcPr>
-            <w:tcW w:w="2182" w:type="dxa"/>
-          </w:tcPr>
-          <w:p>
-            <w:pPr>
-              <w:tabs>
-                <w:tab w:val="left" w:pos="-1080"/>
-                <w:tab w:val="left" w:pos="-720"/>
-                <w:tab w:val="left" w:pos="0"/>
-                <w:tab w:val="left" w:pos="720"/>
-                <w:tab w:val="left" w:pos="1440"/>
-                <w:tab w:val="left" w:pos="2160"/>
-                <w:tab w:val="left" w:pos="2880"/>
-                <w:tab w:val="left" w:pos="3600"/>
-                <w:tab w:val="left" w:pos="4320"/>
-                <w:tab w:val="left" w:pos="4680"/>
-              </w:tabs>
-              <w:rPr>
-                <w:rFonts w:ascii="Palatino Linotype" w:hAnsi="Palatino Linotype"/>
-                <w:b/>
-                <w:bCs/>
-                <w:sz w:val="20"/>
-                <w:szCs w:val="20"/>
-              </w:rPr>
-            </w:pPr>
-            <w:r>
-              <w:rPr>
-                <w:rFonts w:ascii="Palatino Linotype" w:hAnsi="Palatino Linotype"/>
-                <w:b/>
-                <w:bCs/>
-                <w:sz w:val="20"/>
-                <w:szCs w:val="20"/>
-              </w:rPr>
-              <w:t xml:space="preserve">Fines </w:t>
-            </w:r>
-            <w:r>
-              <w:rPr>
-                <w:rFonts w:ascii="Palatino Linotype" w:hAnsi="Palatino Linotype"/>
-                <w:b/>
-                <w:bCs/>
-                <w:sz w:val="20"/>
-                <w:szCs w:val="20"/>
-              </w:rPr>
-              <w:t>Suspend</w:t>
-            </w:r>
-            <w:r>
-              <w:rPr>
-                <w:rFonts w:ascii="Palatino Linotype" w:hAnsi="Palatino Linotype"/>
-                <w:b/>
-                <w:bCs/>
-                <w:sz w:val="20"/>
-                <w:szCs w:val="20"/>
-              </w:rPr>
-              <w:t>ed</w:t>
-            </w:r>
-          </w:p>
-        </w:tc>
-        <w:tc>
-          <w:tcPr>
-            <w:tcW w:w="3289" w:type="dxa"/>
-          </w:tcPr>
-          <w:p>
-            <w:pPr>
-              <w:tabs>
-                <w:tab w:val="left" w:pos="-1080"/>
-                <w:tab w:val="left" w:pos="-720"/>
-                <w:tab w:val="left" w:pos="0"/>
-                <w:tab w:val="left" w:pos="720"/>
-                <w:tab w:val="left" w:pos="1440"/>
-                <w:tab w:val="left" w:pos="2160"/>
-                <w:tab w:val="left" w:pos="2880"/>
-                <w:tab w:val="left" w:pos="3600"/>
-                <w:tab w:val="left" w:pos="4320"/>
-                <w:tab w:val="left" w:pos="4680"/>
-              </w:tabs>
-              <w:rPr>
-                <w:rFonts w:ascii="Palatino Linotype" w:hAnsi="Palatino Linotype"/>
-                <w:b/>
-                <w:bCs/>
-                <w:sz w:val="20"/>
-                <w:szCs w:val="20"/>
-              </w:rPr>
-            </w:pPr>
+            <w:proofErr w:type="gramStart"/>
             <w:r>
               <w:rPr>
                 <w:rFonts w:ascii="Palatino Linotype" w:hAnsi="Palatino Linotype"/>
@@ -1441,7 +1367,27 @@
                 <w:sz w:val="20"/>
                 <w:szCs w:val="20"/>
               </w:rPr>
-              <w:t>Jail Days</w:t>
+              <w:t xml:space="preserve">Fines </w:t>
+            </w:r>
+            <w:r>
+              <w:rPr>
+                <w:rFonts w:ascii="Palatino Linotype" w:hAnsi="Palatino Linotype"/>
+                <w:b/>
+                <w:bCs/>
+                <w:sz w:val="20"/>
+                <w:szCs w:val="20"/>
+              </w:rPr>
+              <w:t>Suspend</w:t>
+            </w:r>
+            <w:r>
+              <w:rPr>
+                <w:rFonts w:ascii="Palatino Linotype" w:hAnsi="Palatino Linotype"/>
+                <w:b/>
+                <w:bCs/>
+                <w:sz w:val="20"/>
+                <w:szCs w:val="20"/>
+              </w:rPr>
+              <w:t>ed</w:t>
             </w:r>
           </w:p>
         </w:tc>
@@ -1471,6 +1417,7 @@
                 <w:szCs w:val="20"/>
               </w:rPr>
             </w:pPr>
+            <w:proofErr w:type="gramStart"/>
             <w:r>
               <w:rPr>
                 <w:rFonts w:ascii="Palatino Linotype" w:hAnsi="Palatino Linotype"/>
@@ -1479,7 +1426,7 @@
                 <w:sz w:val="20"/>
                 <w:szCs w:val="20"/>
               </w:rPr>
-              <w:t xml:space="preserve">15</w:t>
+              <w:t xml:space="preserve">$ 0</w:t>
             </w:r>
           </w:p>
         </w:tc>
@@ -1524,6 +1471,88 @@
               </w:rPr>
               <w:t>Jail Days</w:t>
             </w:r>
+          </w:p>
+        </w:tc>
+        <w:tc>
+          <w:tcPr>
+            <w:tcW w:w="3289" w:type="dxa"/>
+          </w:tcPr>
+          <w:p>
+            <w:pPr>
+              <w:tabs>
+                <w:tab w:val="left" w:pos="-1080"/>
+                <w:tab w:val="left" w:pos="-720"/>
+                <w:tab w:val="left" w:pos="0"/>
+                <w:tab w:val="left" w:pos="720"/>
+                <w:tab w:val="left" w:pos="1440"/>
+                <w:tab w:val="left" w:pos="2160"/>
+                <w:tab w:val="left" w:pos="2880"/>
+                <w:tab w:val="left" w:pos="3600"/>
+                <w:tab w:val="left" w:pos="4320"/>
+                <w:tab w:val="left" w:pos="4680"/>
+              </w:tabs>
+              <w:rPr>
+                <w:rFonts w:ascii="Palatino Linotype" w:hAnsi="Palatino Linotype"/>
+                <w:b/>
+                <w:bCs/>
+                <w:sz w:val="20"/>
+                <w:szCs w:val="20"/>
+              </w:rPr>
+            </w:pPr>
+            <w:proofErr w:type="gramStart"/>
+            <w:r>
+              <w:rPr>
+                <w:rFonts w:ascii="Palatino Linotype" w:hAnsi="Palatino Linotype"/>
+                <w:b/>
+                <w:bCs/>
+                <w:sz w:val="20"/>
+                <w:szCs w:val="20"/>
+              </w:rPr>
+              <w:t xml:space="preserve">5</w:t>
+            </w:r>
+          </w:p>
+        </w:tc>
+      </w:tr>
+      <w:tr>
+        <w:trPr>
+          <w:jc w:val="center"/>
+        </w:trPr>
+        <w:tc>
+          <w:tcPr>
+            <w:tcW w:w="2182" w:type="dxa"/>
+          </w:tcPr>
+          <w:p>
+            <w:pPr>
+              <w:tabs>
+                <w:tab w:val="left" w:pos="-1080"/>
+                <w:tab w:val="left" w:pos="-720"/>
+                <w:tab w:val="left" w:pos="0"/>
+                <w:tab w:val="left" w:pos="720"/>
+                <w:tab w:val="left" w:pos="1440"/>
+                <w:tab w:val="left" w:pos="2160"/>
+                <w:tab w:val="left" w:pos="2880"/>
+                <w:tab w:val="left" w:pos="3600"/>
+                <w:tab w:val="left" w:pos="4320"/>
+                <w:tab w:val="left" w:pos="4680"/>
+              </w:tabs>
+              <w:rPr>
+                <w:rFonts w:ascii="Palatino Linotype" w:hAnsi="Palatino Linotype"/>
+                <w:b/>
+                <w:bCs/>
+                <w:sz w:val="20"/>
+                <w:szCs w:val="20"/>
+              </w:rPr>
+            </w:pPr>
+            <w:r>
+              <w:rPr>
+                <w:rFonts w:ascii="Palatino Linotype" w:hAnsi="Palatino Linotype"/>
+                <w:b/>
+                <w:bCs/>
+                <w:sz w:val="20"/>
+                <w:szCs w:val="20"/>
+              </w:rPr>
+              <w:t>Jail Days</w:t>
+            </w:r>
             <w:r>
               <w:rPr>
                 <w:rFonts w:ascii="Palatino Linotype" w:hAnsi="Palatino Linotype"/>
@@ -1572,6 +1601,7 @@
                 <w:szCs w:val="20"/>
               </w:rPr>
             </w:pPr>
+            <w:proofErr w:type="gramStart"/>
             <w:r>
               <w:rPr>
                 <w:rFonts w:ascii="Palatino Linotype" w:hAnsi="Palatino Linotype"/>
@@ -1620,31 +1650,15 @@
           <w:sz w:val="20"/>
           <w:szCs w:val="20"/>
         </w:rPr>
-        <w:t>Jail Continued Commitment Terms.</w:t>
-      </w:r>
-      <w:r>
-        <w:rPr>
-          <w:rFonts w:ascii="Palatino Linotype" w:hAnsi="Palatino Linotype"/>
-          <w:sz w:val="20"/>
-          <w:szCs w:val="20"/>
-        </w:rPr>
-        <w:t xml:space="preserve"> </w:t>
-      </w:r>
-      <w:r>
-        <w:rPr>
-          <w:rFonts w:ascii="Palatino Linotype" w:hAnsi="Palatino Linotype"/>
-          <w:sz w:val="20"/>
-          <w:szCs w:val="20"/>
-        </w:rPr>
-        <w:t xml:space="preserve"> </w:t>
-      </w:r>
-      <w:r>
-        <w:rPr>
-          <w:rFonts w:ascii="Palatino Linotype" w:hAnsi="Palatino Linotype"/>
-          <w:sz w:val="20"/>
-          <w:szCs w:val="20"/>
-        </w:rPr>
-        <w:t xml:space="preserve">The Defendant is currently in jail and shall serve the remainder of the jail days imposed by this order. Defendant shall receive credit for </w:t>
+        <w:t xml:space="preserve">Jail Continued Commitment Terms.</w:t>
+      </w:r>
+      <w:r>
+        <w:rPr>
+          <w:rFonts w:ascii="Palatino Linotype" w:hAnsi="Palatino Linotype"/>
+          <w:sz w:val="20"/>
+          <w:szCs w:val="20"/>
+        </w:rPr>
+        <w:t xml:space="preserve">  The Defendant is sentenced to</w:t>
       </w:r>
       <w:r>
         <w:rPr>
@@ -1654,8 +1668,9 @@
           <w:sz w:val="20"/>
           <w:szCs w:val="20"/>
         </w:rPr>
-        <w:t xml:space="preserve">15 </w:t>
-      </w:r>
+        <w:t xml:space="preserve"> </w:t>
+      </w:r>
+      <w:proofErr w:type="gramStart"/>
       <w:r>
         <w:rPr>
           <w:rFonts w:ascii="Palatino Linotype" w:hAnsi="Palatino Linotype"/>
@@ -1664,15 +1679,78 @@
           <w:sz w:val="20"/>
           <w:szCs w:val="20"/>
         </w:rPr>
-        <w:t>days</w:t>
-      </w:r>
-      <w:r>
-        <w:rPr>
-          <w:rFonts w:ascii="Palatino Linotype" w:hAnsi="Palatino Linotype"/>
+        <w:t xml:space="preserve">5 days</w:t>
+      </w:r>
+      <w:r>
+        <w:rPr>
+          <w:rFonts w:ascii="Palatino Linotype" w:hAnsi="Palatino Linotype"/>
+          <w:sz w:val="20"/>
+          <w:szCs w:val="20"/>
+        </w:rPr>
+        <w:t xml:space="preserve"> in jail for this case. The Defendant is currently in jail and shall serve the remainder of the jail days imposed by this order. </w:t>
+      </w:r>
+      <w:r>
+        <w:rPr>
+          <w:rFonts w:ascii="Palatino Linotype" w:hAnsi="Palatino Linotype"/>
+          <w:sz w:val="20"/>
+          <w:szCs w:val="20"/>
+        </w:rPr>
+        <w:t xml:space="preserve"/>
+      </w:r>
+      <w:r>
+        <w:rPr>
+          <w:rFonts w:ascii="Palatino Linotype" w:hAnsi="Palatino Linotype"/>
+          <w:sz w:val="20"/>
+          <w:szCs w:val="20"/>
+        </w:rPr>
+        <w:t xml:space="preserve">Defendant shall </w:t>
+      </w:r>
+      <w:r>
+        <w:rPr>
+          <w:rFonts w:ascii="Palatino Linotype" w:hAnsi="Palatino Linotype"/>
+          <w:sz w:val="20"/>
+          <w:szCs w:val="20"/>
+        </w:rPr>
+        <w:lastRenderedPageBreak/>
+        <w:t xml:space="preserve">receive credit for </w:t>
+      </w:r>
+      <w:r>
+        <w:rPr>
+          <w:rFonts w:ascii="Palatino Linotype" w:hAnsi="Palatino Linotype"/>
+          <w:b/>
           <w:bCs/>
           <w:sz w:val="20"/>
           <w:szCs w:val="20"/>
         </w:rPr>
+        <w:t xml:space="preserve">0</w:t>
+      </w:r>
+      <w:r>
+        <w:rPr>
+          <w:rFonts w:ascii="Palatino Linotype" w:hAnsi="Palatino Linotype"/>
+          <w:b/>
+          <w:bCs/>
+          <w:sz w:val="20"/>
+          <w:szCs w:val="20"/>
+        </w:rPr>
+        <w:t xml:space="preserve"> </w:t>
+      </w:r>
+      <w:r>
+        <w:rPr>
+          <w:rFonts w:ascii="Palatino Linotype" w:hAnsi="Palatino Linotype"/>
+          <w:b/>
+          <w:bCs/>
+          <w:sz w:val="20"/>
+          <w:szCs w:val="20"/>
+        </w:rPr>
+        <w:t xml:space="preserve">days</w:t>
+      </w:r>
+      <w:r>
+        <w:rPr>
+          <w:rFonts w:ascii="Palatino Linotype" w:hAnsi="Palatino Linotype"/>
+          <w:bCs/>
+          <w:sz w:val="20"/>
+          <w:szCs w:val="20"/>
+        </w:rPr>
         <w:t xml:space="preserve"> already served in jail</w:t>
       </w:r>
       <w:r>
@@ -1698,7 +1776,13 @@
           <w:szCs w:val="20"/>
         </w:rPr>
         <w:t xml:space="preserve"/>
-        <w:br/>
+      </w:r>
+      <w:r>
+        <w:rPr>
+          <w:rFonts w:ascii="Palatino Linotype" w:hAnsi="Palatino Linotype"/>
+          <w:sz w:val="20"/>
+          <w:szCs w:val="20"/>
+        </w:rPr>
         <w:t xml:space="preserve"/>
       </w:r>
       <w:r>
@@ -1708,92 +1792,14 @@
           <w:szCs w:val="20"/>
         </w:rPr>
         <w:t xml:space="preserve"/>
-      </w:r>
-      <w:r>
-        <w:rPr>
-          <w:rFonts w:ascii="Palatino Linotype" w:hAnsi="Palatino Linotype"/>
-          <w:sz w:val="20"/>
-          <w:szCs w:val="20"/>
-        </w:rPr>
-        <w:t xml:space="preserve"/>
-      </w:r>
-      <w:r>
-        <w:rPr>
-          <w:rFonts w:ascii="Palatino Linotype" w:hAnsi="Palatino Linotype"/>
-          <w:sz w:val="20"/>
-          <w:szCs w:val="20"/>
-        </w:rPr>
-        <w:t xml:space="preserve"/>
-      </w:r>
-      <w:r>
-        <w:rPr>
-          <w:rFonts w:ascii="Palatino Linotype" w:hAnsi="Palatino Linotype"/>
-          <w:sz w:val="20"/>
-          <w:szCs w:val="20"/>
-        </w:rPr>
-        <w:t xml:space="preserve"/>
-      </w:r>
-      <w:r>
-        <w:rPr>
-          <w:rFonts w:ascii="Palatino Linotype" w:hAnsi="Palatino Linotype"/>
-          <w:sz w:val="20"/>
-          <w:szCs w:val="20"/>
-        </w:rPr>
-        <w:t xml:space="preserve"/>
-      </w:r>
-      <w:r>
-        <w:rPr>
-          <w:rFonts w:ascii="Palatino Linotype" w:hAnsi="Palatino Linotype"/>
-          <w:sz w:val="20"/>
-          <w:szCs w:val="20"/>
-        </w:rPr>
-        <w:t xml:space="preserve"/>
-        <w:br/>
-        <w:t xml:space="preserve"/>
-      </w:r>
-      <w:r>
-        <w:rPr>
-          <w:rFonts w:ascii="Palatino Linotype" w:hAnsi="Palatino Linotype"/>
-          <w:b/>
-          <w:sz w:val="20"/>
-          <w:szCs w:val="20"/>
-        </w:rPr>
-        <w:t xml:space="preserve">Jail </w:t>
-      </w:r>
-      <w:r>
-        <w:rPr>
-          <w:rFonts w:ascii="Palatino Linotype" w:hAnsi="Palatino Linotype"/>
-          <w:b/>
-          <w:sz w:val="20"/>
-          <w:szCs w:val="20"/>
-        </w:rPr>
-        <w:t>Reporting</w:t>
-      </w:r>
-      <w:r>
-        <w:rPr>
-          <w:rFonts w:ascii="Palatino Linotype" w:hAnsi="Palatino Linotype"/>
-          <w:b/>
-          <w:sz w:val="20"/>
-          <w:szCs w:val="20"/>
-        </w:rPr>
-        <w:t xml:space="preserve"> Terms.  </w:t>
-      </w:r>
-      <w:r>
-        <w:rPr>
-          <w:rFonts w:ascii="Palatino Linotype" w:hAnsi="Palatino Linotype"/>
-          <w:sz w:val="20"/>
-          <w:szCs w:val="20"/>
-        </w:rPr>
-        <w:t xml:space="preserve">Defendant shall schedule the jail days imposed in this case through the Office of Community Control.</w:t>
       </w:r>
     </w:p>
     <w:p>
       <w:pPr>
-        <w:pStyle w:val="ListParagraph"/>
-        <w:numPr>
-          <w:ilvl w:val="0"/>
-          <w:numId w:val="3"/>
-        </w:numPr>
+        <w:widowControl/>
+        <w:autoSpaceDE/>
+        <w:autoSpaceDN/>
+        <w:adjustRightInd/>
         <w:jc w:val="both"/>
         <w:rPr>
           <w:rFonts w:ascii="Palatino Linotype" w:hAnsi="Palatino Linotype"/>
@@ -1801,38 +1807,9 @@
           <w:szCs w:val="20"/>
         </w:rPr>
       </w:pPr>
-      <w:r>
-        <w:rPr>
-          <w:rFonts w:ascii="Palatino Linotype" w:hAnsi="Palatino Linotype"/>
-          <w:sz w:val="20"/>
-          <w:szCs w:val="20"/>
-        </w:rPr>
-        <w:t>Defendant shall report to jail time</w:t>
-      </w:r>
-      <w:r>
-        <w:rPr>
-          <w:rFonts w:ascii="Palatino Linotype" w:hAnsi="Palatino Linotype"/>
-          <w:sz w:val="20"/>
-          <w:szCs w:val="20"/>
-        </w:rPr>
-        <w:t>l</w:t>
-      </w:r>
-      <w:r>
-        <w:rPr>
-          <w:rFonts w:ascii="Palatino Linotype" w:hAnsi="Palatino Linotype"/>
-          <w:sz w:val="20"/>
-          <w:szCs w:val="20"/>
-        </w:rPr>
-        <w:t>y and sober.</w:t>
-      </w:r>
     </w:p>
     <w:p>
       <w:pPr>
-        <w:pStyle w:val="ListParagraph"/>
-        <w:numPr>
-          <w:ilvl w:val="0"/>
-          <w:numId w:val="3"/>
-        </w:numPr>
         <w:jc w:val="both"/>
         <w:rPr>
           <w:rFonts w:ascii="Palatino Linotype" w:hAnsi="Palatino Linotype"/>
@@ -1843,26 +1820,278 @@
       <w:r>
         <w:rPr>
           <w:rFonts w:ascii="Palatino Linotype" w:hAnsi="Palatino Linotype"/>
-          <w:sz w:val="20"/>
-          <w:szCs w:val="20"/>
-        </w:rPr>
-        <w:t xml:space="preserve">The jail days imposed shall be served</w:t>
-      </w:r>
-      <w:r>
-        <w:rPr>
-          <w:rFonts w:ascii="Palatino Linotype" w:hAnsi="Palatino Linotype"/>
-          <w:sz w:val="20"/>
-          <w:szCs w:val="20"/>
-        </w:rPr>
-        <w:t xml:space="preserve"> as</w:t>
-      </w:r>
-      <w:r>
-        <w:rPr>
-          <w:rFonts w:ascii="Palatino Linotype" w:hAnsi="Palatino Linotype"/>
-          <w:sz w:val="20"/>
-          <w:szCs w:val="20"/>
-        </w:rPr>
-        <w:t xml:space="preserve"> consecutive days. </w:t>
+          <w:b/>
+          <w:bCs/>
+          <w:sz w:val="20"/>
+          <w:szCs w:val="20"/>
+        </w:rPr>
+        <w:t xml:space="preserve">Fines and Costs.  </w:t>
+      </w:r>
+      <w:r>
+        <w:rPr>
+          <w:rFonts w:ascii="Palatino Linotype" w:hAnsi="Palatino Linotype"/>
+          <w:b/>
+          <w:bCs/>
+          <w:sz w:val="20"/>
+          <w:szCs w:val="20"/>
+        </w:rPr>
+        <w:t xml:space="preserve"/>
+      </w:r>
+      <w:r>
+        <w:rPr>
+          <w:rFonts w:ascii="Palatino Linotype" w:hAnsi="Palatino Linotype"/>
+          <w:bCs/>
+          <w:sz w:val="20"/>
+          <w:szCs w:val="20"/>
+          <w:u w:val="single"/>
+        </w:rPr>
+        <w:t xml:space="preserve">Court costs are assessed for the highest degree charge in this</w:t>
+      </w:r>
+      <w:r>
+        <w:rPr>
+          <w:rFonts w:ascii="Palatino Linotype" w:hAnsi="Palatino Linotype"/>
+          <w:bCs/>
+          <w:sz w:val="20"/>
+          <w:szCs w:val="20"/>
+          <w:u w:val="single"/>
+        </w:rPr>
+        <w:t xml:space="preserve"> case</w:t>
+      </w:r>
+      <w:r>
+        <w:rPr>
+          <w:rFonts w:ascii="Palatino Linotype" w:hAnsi="Palatino Linotype"/>
+          <w:bCs/>
+          <w:sz w:val="20"/>
+          <w:szCs w:val="20"/>
+        </w:rPr>
+        <w:t xml:space="preserve">. </w:t>
+      </w:r>
+      <w:r>
+        <w:rPr>
+          <w:rFonts w:ascii="Palatino Linotype" w:hAnsi="Palatino Linotype"/>
+          <w:sz w:val="20"/>
+          <w:szCs w:val="20"/>
+        </w:rPr>
+        <w:t xml:space="preserve"/>
+      </w:r>
+      <w:r>
+        <w:rPr>
+          <w:rFonts w:ascii="Palatino Linotype" w:hAnsi="Palatino Linotype"/>
+          <w:bCs/>
+          <w:sz w:val="20"/>
+          <w:szCs w:val="20"/>
+        </w:rPr>
+        <w:t xml:space="preserve"/>
+      </w:r>
+      <w:r>
+        <w:rPr>
+          <w:rFonts w:ascii="Palatino Linotype" w:hAnsi="Palatino Linotype"/>
+          <w:sz w:val="20"/>
+          <w:szCs w:val="20"/>
+        </w:rPr>
+        <w:t xml:space="preserve"/>
+      </w:r>
+      <w:r>
+        <w:rPr>
+          <w:rFonts w:ascii="Palatino Linotype" w:hAnsi="Palatino Linotype"/>
+          <w:sz w:val="20"/>
+          <w:szCs w:val="20"/>
+        </w:rPr>
+        <w:t xml:space="preserve">Having</w:t>
+      </w:r>
+      <w:r>
+        <w:rPr>
+          <w:rFonts w:ascii="Palatino Linotype" w:hAnsi="Palatino Linotype"/>
+          <w:sz w:val="20"/>
+          <w:szCs w:val="20"/>
+        </w:rPr>
+        <w:t xml:space="preserve"> been informed of the fines </w:t>
+      </w:r>
+      <w:r>
+        <w:rPr>
+          <w:rFonts w:ascii="Palatino Linotype" w:hAnsi="Palatino Linotype"/>
+          <w:b/>
+          <w:bCs/>
+          <w:sz w:val="20"/>
+          <w:szCs w:val="20"/>
+        </w:rPr>
+        <w:t xml:space="preserve"/>
+      </w:r>
+      <w:r>
+        <w:rPr>
+          <w:rFonts w:ascii="Palatino Linotype" w:hAnsi="Palatino Linotype"/>
+          <w:sz w:val="20"/>
+          <w:szCs w:val="20"/>
+        </w:rPr>
+        <w:t xml:space="preserve">and costs</w:t>
+      </w:r>
+      <w:r>
+        <w:rPr>
+          <w:rFonts w:ascii="Palatino Linotype" w:hAnsi="Palatino Linotype"/>
+          <w:sz w:val="20"/>
+          <w:szCs w:val="20"/>
+        </w:rPr>
+        <w:t xml:space="preserve"> </w:t>
+      </w:r>
+      <w:r>
+        <w:rPr>
+          <w:rFonts w:ascii="Palatino Linotype" w:hAnsi="Palatino Linotype"/>
+          <w:sz w:val="20"/>
+          <w:szCs w:val="20"/>
+        </w:rPr>
+        <w:t xml:space="preserve">owed, Defendant expressed an ability to pay </w:t>
+      </w:r>
+      <w:r>
+        <w:rPr>
+          <w:rFonts w:ascii="Palatino Linotype" w:hAnsi="Palatino Linotype"/>
+          <w:b/>
+          <w:bCs/>
+          <w:sz w:val="20"/>
+          <w:szCs w:val="20"/>
+        </w:rPr>
+        <w:t xml:space="preserve">forthwith</w:t>
+      </w:r>
+      <w:r>
+        <w:rPr>
+          <w:rFonts w:ascii="Palatino Linotype" w:hAnsi="Palatino Linotype"/>
+          <w:sz w:val="20"/>
+          <w:szCs w:val="20"/>
+        </w:rPr>
+        <w:t xml:space="preserve">. </w:t>
+      </w:r>
+      <w:bookmarkStart w:id="0" w:name="_Hlk94196527"/>
+      <w:r>
+        <w:rPr>
+          <w:rFonts w:ascii="Palatino Linotype" w:hAnsi="Palatino Linotype"/>
+          <w:sz w:val="20"/>
+          <w:szCs w:val="20"/>
+        </w:rPr>
+        <w:t xml:space="preserve">Absent further order, the Court finds Defendant is able and shall pay</w:t>
+      </w:r>
+      <w:r>
+        <w:rPr>
+          <w:rFonts w:ascii="Palatino Linotype" w:hAnsi="Palatino Linotype"/>
+          <w:sz w:val="20"/>
+          <w:szCs w:val="20"/>
+        </w:rPr>
+        <w:t xml:space="preserve"> the fines </w:t>
+      </w:r>
+      <w:r>
+        <w:rPr>
+          <w:rFonts w:ascii="Palatino Linotype" w:hAnsi="Palatino Linotype"/>
+          <w:b/>
+          <w:bCs/>
+          <w:sz w:val="20"/>
+          <w:szCs w:val="20"/>
+        </w:rPr>
+        <w:t xml:space="preserve"/>
+      </w:r>
+      <w:r>
+        <w:rPr>
+          <w:rFonts w:ascii="Palatino Linotype" w:hAnsi="Palatino Linotype"/>
+          <w:sz w:val="20"/>
+          <w:szCs w:val="20"/>
+        </w:rPr>
+        <w:t xml:space="preserve">and costs</w:t>
+      </w:r>
+      <w:r>
+        <w:rPr>
+          <w:rFonts w:ascii="Palatino Linotype" w:hAnsi="Palatino Linotype"/>
+          <w:sz w:val="20"/>
+          <w:szCs w:val="20"/>
+        </w:rPr>
+        <w:t xml:space="preserve"> </w:t>
+      </w:r>
+      <w:r>
+        <w:rPr>
+          <w:rFonts w:ascii="Palatino Linotype" w:hAnsi="Palatino Linotype"/>
+          <w:sz w:val="20"/>
+          <w:szCs w:val="20"/>
+        </w:rPr>
+        <w:t xml:space="preserve">in full by </w:t>
+      </w:r>
+      <w:bookmarkEnd w:id="0"/>
+      <w:r>
+        <w:rPr>
+          <w:rFonts w:ascii="Palatino Linotype" w:hAnsi="Palatino Linotype"/>
+          <w:b/>
+          <w:bCs/>
+          <w:sz w:val="20"/>
+          <w:szCs w:val="20"/>
+        </w:rPr>
+        <w:t xml:space="preserve">April 18, 2022</w:t>
+      </w:r>
+      <w:r>
+        <w:rPr>
+          <w:rFonts w:ascii="Palatino Linotype" w:hAnsi="Palatino Linotype"/>
+          <w:sz w:val="20"/>
+          <w:szCs w:val="20"/>
+        </w:rPr>
+        <w:t xml:space="preserve">.</w:t>
+      </w:r>
+      <w:r>
+        <w:rPr>
+          <w:rFonts w:ascii="Palatino Linotype" w:hAnsi="Palatino Linotype"/>
+          <w:sz w:val="20"/>
+          <w:szCs w:val="20"/>
+        </w:rPr>
+        <w:t xml:space="preserve"> </w:t>
+      </w:r>
+      <w:r>
+        <w:rPr>
+          <w:rFonts w:ascii="Palatino Linotype" w:hAnsi="Palatino Linotype"/>
+          <w:sz w:val="20"/>
+          <w:szCs w:val="20"/>
+        </w:rPr>
+        <w:t xml:space="preserve"/>
+      </w:r>
+      <w:r>
+        <w:rPr>
+          <w:rFonts w:ascii="Palatino Linotype" w:hAnsi="Palatino Linotype"/>
+          <w:sz w:val="20"/>
+          <w:szCs w:val="20"/>
+        </w:rPr>
+        <w:t xml:space="preserve"/>
+      </w:r>
+      <w:r>
+        <w:rPr>
+          <w:rFonts w:ascii="Palatino Linotype" w:hAnsi="Palatino Linotype"/>
+          <w:sz w:val="20"/>
+          <w:szCs w:val="20"/>
+        </w:rPr>
+        <w:t xml:space="preserve"/>
+      </w:r>
+      <w:r>
+        <w:rPr>
+          <w:rFonts w:ascii="Palatino Linotype" w:hAnsi="Palatino Linotype"/>
+          <w:sz w:val="20"/>
+          <w:szCs w:val="20"/>
+        </w:rPr>
+        <w:t xml:space="preserve"/>
+      </w:r>
+      <w:r>
+        <w:rPr>
+          <w:rFonts w:ascii="Palatino Linotype" w:hAnsi="Palatino Linotype"/>
+          <w:sz w:val="20"/>
+          <w:szCs w:val="20"/>
+        </w:rPr>
+        <w:t xml:space="preserve"/>
+      </w:r>
+      <w:r>
+        <w:rPr>
+          <w:rFonts w:ascii="Palatino Linotype" w:hAnsi="Palatino Linotype"/>
+          <w:sz w:val="20"/>
+          <w:szCs w:val="20"/>
+        </w:rPr>
+        <w:t xml:space="preserve"/>
+      </w:r>
+      <w:r>
+        <w:rPr>
+          <w:rFonts w:ascii="Palatino Linotype" w:hAnsi="Palatino Linotype"/>
+          <w:sz w:val="20"/>
+          <w:szCs w:val="20"/>
+        </w:rPr>
+        <w:t xml:space="preserve"/>
       </w:r>
       <w:r>
         <w:rPr>
@@ -1883,11 +2112,7 @@
     </w:p>
     <w:p>
       <w:pPr>
-        <w:pStyle w:val="ListParagraph"/>
-        <w:numPr>
-          <w:ilvl w:val="0"/>
-          <w:numId w:val="3"/>
-        </w:numPr>
+        <w:spacing w:line="276" w:lineRule="auto"/>
         <w:jc w:val="both"/>
         <w:rPr>
           <w:rFonts w:ascii="Palatino Linotype" w:hAnsi="Palatino Linotype"/>
@@ -1895,427 +2120,10 @@
           <w:szCs w:val="20"/>
         </w:rPr>
       </w:pPr>
-      <w:r>
-        <w:rPr>
-          <w:rFonts w:ascii="Palatino Linotype" w:hAnsi="Palatino Linotype"/>
-          <w:sz w:val="20"/>
-          <w:szCs w:val="20"/>
-        </w:rPr>
-        <w:t xml:space="preserve">Defendant is granted </w:t>
-      </w:r>
-      <w:r>
-        <w:rPr>
-          <w:rFonts w:ascii="Palatino Linotype" w:hAnsi="Palatino Linotype"/>
-          <w:b/>
-          <w:sz w:val="20"/>
-          <w:szCs w:val="20"/>
-        </w:rPr>
-        <w:t xml:space="preserve">credit for 15 days</w:t>
-      </w:r>
-      <w:r>
-        <w:rPr>
-          <w:rFonts w:ascii="Palatino Linotype" w:hAnsi="Palatino Linotype"/>
-          <w:sz w:val="20"/>
-          <w:szCs w:val="20"/>
-        </w:rPr>
-        <w:t xml:space="preserve"> already served in jail.</w:t>
-      </w:r>
-      <w:r>
-        <w:rPr>
-          <w:rFonts w:ascii="Palatino Linotype" w:hAnsi="Palatino Linotype"/>
-          <w:sz w:val="20"/>
-          <w:szCs w:val="20"/>
-        </w:rPr>
-        <w:t xml:space="preserve"/>
-      </w:r>
     </w:p>
     <w:p>
       <w:pPr>
-        <w:pStyle w:val="ListParagraph"/>
-        <w:numPr>
-          <w:ilvl w:val="0"/>
-          <w:numId w:val="3"/>
-        </w:numPr>
-        <w:jc w:val="both"/>
-        <w:rPr>
-          <w:rFonts w:ascii="Palatino Linotype" w:hAnsi="Palatino Linotype"/>
-          <w:sz w:val="20"/>
-          <w:szCs w:val="20"/>
-        </w:rPr>
-      </w:pPr>
-      <w:r>
-        <w:rPr>
-          <w:rFonts w:ascii="Palatino Linotype" w:hAnsi="Palatino Linotype"/>
-          <w:sz w:val="20"/>
-          <w:szCs w:val="20"/>
-        </w:rPr>
-        <w:t xml:space="preserve">Defendant’s jail days imposed in this case shall be served concurrently to the jail days imposed in 12345.</w:t>
-      </w:r>
-    </w:p>
-    <w:p>
-      <w:pPr>
-        <w:pStyle w:val="ListParagraph"/>
-        <w:numPr>
-          <w:ilvl w:val="0"/>
-          <w:numId w:val="3"/>
-        </w:numPr>
-        <w:jc w:val="both"/>
-        <w:rPr>
-          <w:rFonts w:ascii="Palatino Linotype" w:hAnsi="Palatino Linotype"/>
-          <w:sz w:val="20"/>
-          <w:szCs w:val="20"/>
-        </w:rPr>
-      </w:pPr>
-      <w:r>
-        <w:rPr>
-          <w:rFonts w:ascii="Palatino Linotype" w:hAnsi="Palatino Linotype"/>
-          <w:sz w:val="20"/>
-          <w:szCs w:val="20"/>
-        </w:rPr>
-        <w:t>Defendant shall timely pay, or dispute, confinement costs billed pursuant to R.C. 2929.37 or be subject to certificate of judgment by the Clerk.</w:t>
-      </w:r>
-      <w:r>
-        <w:rPr>
-          <w:rFonts w:ascii="Palatino Linotype" w:hAnsi="Palatino Linotype"/>
-          <w:sz w:val="20"/>
-          <w:szCs w:val="20"/>
-        </w:rPr>
-        <w:t xml:space="preserve"> </w:t>
-      </w:r>
-      <w:r>
-        <w:rPr>
-          <w:rFonts w:ascii="Palatino Linotype" w:hAnsi="Palatino Linotype"/>
-          <w:sz w:val="20"/>
-          <w:szCs w:val="20"/>
-        </w:rPr>
-        <w:t xml:space="preserve"/>
-        <w:br/>
-        <w:t xml:space="preserve"/>
-      </w:r>
-      <w:r>
-        <w:rPr>
-          <w:rFonts w:ascii="Palatino Linotype" w:hAnsi="Palatino Linotype"/>
-          <w:sz w:val="20"/>
-          <w:szCs w:val="20"/>
-        </w:rPr>
-        <w:t xml:space="preserve"/>
-      </w:r>
-    </w:p>
-    <w:p>
-      <w:pPr>
-        <w:jc w:val="both"/>
-        <w:rPr>
-          <w:rFonts w:ascii="Palatino Linotype" w:hAnsi="Palatino Linotype"/>
-          <w:sz w:val="20"/>
-          <w:szCs w:val="20"/>
-        </w:rPr>
-      </w:pPr>
-      <w:r>
-        <w:rPr>
-          <w:rFonts w:ascii="Palatino Linotype" w:hAnsi="Palatino Linotype"/>
-          <w:b/>
-          <w:bCs/>
-          <w:sz w:val="20"/>
-          <w:szCs w:val="20"/>
-        </w:rPr>
-        <w:t xml:space="preserve">Fines and Costs.  </w:t>
-      </w:r>
-      <w:r>
-        <w:rPr>
-          <w:rFonts w:ascii="Palatino Linotype" w:hAnsi="Palatino Linotype"/>
-          <w:b/>
-          <w:bCs/>
-          <w:sz w:val="20"/>
-          <w:szCs w:val="20"/>
-        </w:rPr>
-        <w:t xml:space="preserve"/>
-      </w:r>
-      <w:r>
-        <w:rPr>
-          <w:rFonts w:ascii="Palatino Linotype" w:hAnsi="Palatino Linotype"/>
-          <w:bCs/>
-          <w:sz w:val="20"/>
-          <w:szCs w:val="20"/>
-          <w:u w:val="single"/>
-        </w:rPr>
-        <w:t xml:space="preserve">Court costs are assessed for the highest degree charge in this</w:t>
-      </w:r>
-      <w:r>
-        <w:rPr>
-          <w:rFonts w:ascii="Palatino Linotype" w:hAnsi="Palatino Linotype"/>
-          <w:bCs/>
-          <w:sz w:val="20"/>
-          <w:szCs w:val="20"/>
-          <w:u w:val="single"/>
-        </w:rPr>
-        <w:t xml:space="preserve"> case</w:t>
-      </w:r>
-      <w:r>
-        <w:rPr>
-          <w:rFonts w:ascii="Palatino Linotype" w:hAnsi="Palatino Linotype"/>
-          <w:bCs/>
-          <w:sz w:val="20"/>
-          <w:szCs w:val="20"/>
-        </w:rPr>
-        <w:t xml:space="preserve">. </w:t>
-      </w:r>
-      <w:r>
-        <w:rPr>
-          <w:rFonts w:ascii="Palatino Linotype" w:hAnsi="Palatino Linotype"/>
-          <w:sz w:val="20"/>
-          <w:szCs w:val="20"/>
-        </w:rPr>
-        <w:t xml:space="preserve"/>
-      </w:r>
-      <w:r>
-        <w:rPr>
-          <w:rFonts w:ascii="Palatino Linotype" w:hAnsi="Palatino Linotype"/>
-          <w:bCs/>
-          <w:sz w:val="20"/>
-          <w:szCs w:val="20"/>
-        </w:rPr>
-        <w:t xml:space="preserve"/>
-      </w:r>
-      <w:r>
-        <w:rPr>
-          <w:rFonts w:ascii="Palatino Linotype" w:hAnsi="Palatino Linotype"/>
-          <w:sz w:val="20"/>
-          <w:szCs w:val="20"/>
-        </w:rPr>
-        <w:t xml:space="preserve"/>
-      </w:r>
-      <w:r>
-        <w:rPr>
-          <w:rFonts w:ascii="Palatino Linotype" w:hAnsi="Palatino Linotype"/>
-          <w:sz w:val="20"/>
-          <w:szCs w:val="20"/>
-        </w:rPr>
-        <w:t xml:space="preserve">Having</w:t>
-      </w:r>
-      <w:r>
-        <w:rPr>
-          <w:rFonts w:ascii="Palatino Linotype" w:hAnsi="Palatino Linotype"/>
-          <w:sz w:val="20"/>
-          <w:szCs w:val="20"/>
-        </w:rPr>
-        <w:t xml:space="preserve"> been informed of the fines </w:t>
-      </w:r>
-      <w:r>
-        <w:rPr>
-          <w:rFonts w:ascii="Palatino Linotype" w:hAnsi="Palatino Linotype"/>
-          <w:b/>
-          <w:bCs/>
-          <w:sz w:val="20"/>
-          <w:szCs w:val="20"/>
-        </w:rPr>
-        <w:t xml:space="preserve"/>
-      </w:r>
-      <w:r>
-        <w:rPr>
-          <w:rFonts w:ascii="Palatino Linotype" w:hAnsi="Palatino Linotype"/>
-          <w:sz w:val="20"/>
-          <w:szCs w:val="20"/>
-        </w:rPr>
-        <w:t xml:space="preserve">and costs</w:t>
-      </w:r>
-      <w:r>
-        <w:rPr>
-          <w:rFonts w:ascii="Palatino Linotype" w:hAnsi="Palatino Linotype"/>
-          <w:sz w:val="20"/>
-          <w:szCs w:val="20"/>
-        </w:rPr>
-        <w:t xml:space="preserve"> </w:t>
-      </w:r>
-      <w:r>
-        <w:rPr>
-          <w:rFonts w:ascii="Palatino Linotype" w:hAnsi="Palatino Linotype"/>
-          <w:sz w:val="20"/>
-          <w:szCs w:val="20"/>
-        </w:rPr>
-        <w:t xml:space="preserve">owed, Defendant expressed an ability to pay </w:t>
-      </w:r>
-      <w:r>
-        <w:rPr>
-          <w:rFonts w:ascii="Palatino Linotype" w:hAnsi="Palatino Linotype"/>
-          <w:b/>
-          <w:bCs/>
-          <w:sz w:val="20"/>
-          <w:szCs w:val="20"/>
-        </w:rPr>
-        <w:t xml:space="preserve">forthwith</w:t>
-      </w:r>
-      <w:r>
-        <w:rPr>
-          <w:rFonts w:ascii="Palatino Linotype" w:hAnsi="Palatino Linotype"/>
-          <w:sz w:val="20"/>
-          <w:szCs w:val="20"/>
-        </w:rPr>
-        <w:t xml:space="preserve">. </w:t>
-      </w:r>
-      <w:bookmarkStart w:id="0" w:name="_Hlk94196527"/>
-      <w:r>
-        <w:rPr>
-          <w:rFonts w:ascii="Palatino Linotype" w:hAnsi="Palatino Linotype"/>
-          <w:sz w:val="20"/>
-          <w:szCs w:val="20"/>
-        </w:rPr>
-        <w:t xml:space="preserve">Absent further order, the Court finds Defendant is able and shall pay</w:t>
-      </w:r>
-      <w:r>
-        <w:rPr>
-          <w:rFonts w:ascii="Palatino Linotype" w:hAnsi="Palatino Linotype"/>
-          <w:sz w:val="20"/>
-          <w:szCs w:val="20"/>
-        </w:rPr>
-        <w:t xml:space="preserve"> the fines </w:t>
-      </w:r>
-      <w:r>
-        <w:rPr>
-          <w:rFonts w:ascii="Palatino Linotype" w:hAnsi="Palatino Linotype"/>
-          <w:b/>
-          <w:bCs/>
-          <w:sz w:val="20"/>
-          <w:szCs w:val="20"/>
-        </w:rPr>
-        <w:t xml:space="preserve"/>
-      </w:r>
-      <w:r>
-        <w:rPr>
-          <w:rFonts w:ascii="Palatino Linotype" w:hAnsi="Palatino Linotype"/>
-          <w:sz w:val="20"/>
-          <w:szCs w:val="20"/>
-        </w:rPr>
-        <w:t xml:space="preserve">and costs</w:t>
-      </w:r>
-      <w:r>
-        <w:rPr>
-          <w:rFonts w:ascii="Palatino Linotype" w:hAnsi="Palatino Linotype"/>
-          <w:sz w:val="20"/>
-          <w:szCs w:val="20"/>
-        </w:rPr>
-        <w:t xml:space="preserve"> </w:t>
-      </w:r>
-      <w:r>
-        <w:rPr>
-          <w:rFonts w:ascii="Palatino Linotype" w:hAnsi="Palatino Linotype"/>
-          <w:sz w:val="20"/>
-          <w:szCs w:val="20"/>
-        </w:rPr>
-        <w:t xml:space="preserve">in full by </w:t>
-      </w:r>
-      <w:bookmarkEnd w:id="0"/>
-      <w:r>
-        <w:rPr>
-          <w:rFonts w:ascii="Palatino Linotype" w:hAnsi="Palatino Linotype"/>
-          <w:b/>
-          <w:bCs/>
-          <w:sz w:val="20"/>
-          <w:szCs w:val="20"/>
-        </w:rPr>
-        <w:t xml:space="preserve">March 29, 2022</w:t>
-      </w:r>
-      <w:r>
-        <w:rPr>
-          <w:rFonts w:ascii="Palatino Linotype" w:hAnsi="Palatino Linotype"/>
-          <w:sz w:val="20"/>
-          <w:szCs w:val="20"/>
-        </w:rPr>
-        <w:t>.</w:t>
-      </w:r>
-      <w:r>
-        <w:rPr>
-          <w:rFonts w:ascii="Palatino Linotype" w:hAnsi="Palatino Linotype"/>
-          <w:sz w:val="20"/>
-          <w:szCs w:val="20"/>
-        </w:rPr>
-        <w:t xml:space="preserve"> </w:t>
-      </w:r>
-      <w:r>
-        <w:rPr>
-          <w:rFonts w:ascii="Palatino Linotype" w:hAnsi="Palatino Linotype"/>
-          <w:sz w:val="20"/>
-          <w:szCs w:val="20"/>
-        </w:rPr>
-        <w:t xml:space="preserve"/>
-      </w:r>
-      <w:r>
-        <w:rPr>
-          <w:rFonts w:ascii="Palatino Linotype" w:hAnsi="Palatino Linotype"/>
-          <w:sz w:val="20"/>
-          <w:szCs w:val="20"/>
-        </w:rPr>
-        <w:t xml:space="preserve"/>
-      </w:r>
-      <w:r>
-        <w:rPr>
-          <w:rFonts w:ascii="Palatino Linotype" w:hAnsi="Palatino Linotype"/>
-          <w:sz w:val="20"/>
-          <w:szCs w:val="20"/>
-        </w:rPr>
-        <w:t xml:space="preserve"/>
-      </w:r>
-      <w:r>
-        <w:rPr>
-          <w:rFonts w:ascii="Palatino Linotype" w:hAnsi="Palatino Linotype"/>
-          <w:sz w:val="20"/>
-          <w:szCs w:val="20"/>
-        </w:rPr>
-        <w:t xml:space="preserve"/>
-      </w:r>
-      <w:r>
-        <w:rPr>
-          <w:rFonts w:ascii="Palatino Linotype" w:hAnsi="Palatino Linotype"/>
-          <w:sz w:val="20"/>
-          <w:szCs w:val="20"/>
-        </w:rPr>
-        <w:t xml:space="preserve"/>
-      </w:r>
-      <w:r>
-        <w:rPr>
-          <w:rFonts w:ascii="Palatino Linotype" w:hAnsi="Palatino Linotype"/>
-          <w:sz w:val="20"/>
-          <w:szCs w:val="20"/>
-        </w:rPr>
-        <w:t xml:space="preserve"/>
-      </w:r>
-      <w:r>
-        <w:rPr>
-          <w:rFonts w:ascii="Palatino Linotype" w:hAnsi="Palatino Linotype"/>
-          <w:sz w:val="20"/>
-          <w:szCs w:val="20"/>
-        </w:rPr>
-        <w:t xml:space="preserve"/>
-      </w:r>
-      <w:r>
-        <w:rPr>
-          <w:rFonts w:ascii="Palatino Linotype" w:hAnsi="Palatino Linotype"/>
-          <w:sz w:val="20"/>
-          <w:szCs w:val="20"/>
-        </w:rPr>
-        <w:t xml:space="preserve"/>
-      </w:r>
-      <w:r>
-        <w:rPr>
-          <w:rFonts w:ascii="Palatino Linotype" w:hAnsi="Palatino Linotype"/>
-          <w:sz w:val="20"/>
-          <w:szCs w:val="20"/>
-        </w:rPr>
-        <w:t xml:space="preserve"/>
-      </w:r>
-    </w:p>
-    <w:p>
-      <w:pPr>
-        <w:spacing w:line="276" w:lineRule="auto"/>
-        <w:jc w:val="both"/>
-        <w:rPr>
-          <w:rFonts w:ascii="Palatino Linotype" w:hAnsi="Palatino Linotype"/>
-          <w:sz w:val="20"/>
-          <w:szCs w:val="20"/>
-        </w:rPr>
-      </w:pPr>
-    </w:p>
-    <w:p>
-      <w:pPr>
+        <w:keepNext/>
         <w:tabs>
           <w:tab w:val="left" w:pos="-1080"/>
           <w:tab w:val="left" w:pos="-720"/>
@@ -2342,6 +2150,7 @@
           <w:sz w:val="20"/>
           <w:szCs w:val="20"/>
         </w:rPr>
+        <w:lastRenderedPageBreak/>
         <w:tab/>
       </w:r>
       <w:r>
@@ -2406,11 +2215,14 @@
           <w:sz w:val="20"/>
           <w:szCs w:val="20"/>
         </w:rPr>
-        <w:t>____________________________________</w:t>
+        <w:t xml:space="preserve">____________________________________</w:t>
       </w:r>
     </w:p>
     <w:p>
       <w:pPr>
+        <w:keepNext/>
+        <w:keepLines/>
+        <w:widowControl/>
         <w:tabs>
           <w:tab w:val="left" w:pos="-1080"/>
           <w:tab w:val="left" w:pos="-720"/>
@@ -2439,6 +2251,7 @@
         </w:rPr>
         <w:tab/>
       </w:r>
+      <w:proofErr w:type="gramStart"/>
       <w:r>
         <w:rPr>
           <w:rFonts w:ascii="Palatino Linotype" w:hAnsi="Palatino Linotype"/>
@@ -2560,7 +2373,7 @@
           <w:sz w:val="16"/>
           <w:szCs w:val="16"/>
         </w:rPr>
-        <w:t>_________</w:t>
+        <w:t xml:space="preserve">_________</w:t>
       </w:r>
       <w:r>
         <w:rPr>
@@ -2605,7 +2418,16 @@
           <w:sz w:val="16"/>
           <w:szCs w:val="16"/>
         </w:rPr>
-        <w:t xml:space="preserve">OM     EM; Defendant’s Attorney: PS     OM     EM; Jacob Ansley: PS     OM     EM;</w:t>
+        <w:t xml:space="preserve">OM     EM; Defendant’s Attorney: PS     OM     EM; </w:t>
+      </w:r>
+      <w:proofErr w:type="gramStart"/>
+      <w:r>
+        <w:rPr>
+          <w:rFonts w:ascii="Palatino Linotype" w:hAnsi="Palatino Linotype"/>
+          <w:sz w:val="16"/>
+          <w:szCs w:val="16"/>
+        </w:rPr>
+        <w:t xml:space="preserve">Jacob Ansley: PS     OM     EM;</w:t>
       </w:r>
     </w:p>
     <w:p>
@@ -2642,7 +2464,7 @@
           <w:sz w:val="16"/>
           <w:szCs w:val="16"/>
         </w:rPr>
-        <w:t xml:space="preserve">County Jail: PS   EM;</w:t>
+        <w:t xml:space="preserve"/>
       </w:r>
     </w:p>
     <w:p>
@@ -3323,14 +3145,130 @@
       </w:rPr>
     </w:lvl>
   </w:abstractNum>
-  <w:num w:numId="1">
+  <w:abstractNum w:abstractNumId="3" w15:restartNumberingAfterBreak="0">
+    <w:nsid w:val="6AB4408D"/>
+    <w:multiLevelType w:val="hybridMultilevel"/>
+    <w:tmpl w:val="3EDAA4CC"/>
+    <w:lvl w:ilvl="0" w:tplc="04090001">
+      <w:start w:val="1"/>
+      <w:numFmt w:val="bullet"/>
+      <w:lvlText w:val=""/>
+      <w:lvlJc w:val="left"/>
+      <w:pPr>
+        <w:ind w:left="720" w:hanging="360"/>
+      </w:pPr>
+      <w:rPr>
+        <w:rFonts w:ascii="Symbol" w:hAnsi="Symbol" w:hint="default"/>
+      </w:rPr>
+    </w:lvl>
+    <w:lvl w:ilvl="1" w:tplc="04090003" w:tentative="1">
+      <w:start w:val="1"/>
+      <w:numFmt w:val="bullet"/>
+      <w:lvlText w:val="o"/>
+      <w:lvlJc w:val="left"/>
+      <w:pPr>
+        <w:ind w:left="1440" w:hanging="360"/>
+      </w:pPr>
+      <w:rPr>
+        <w:rFonts w:ascii="Courier New" w:hAnsi="Courier New" w:cs="Courier New" w:hint="default"/>
+      </w:rPr>
+    </w:lvl>
+    <w:lvl w:ilvl="2" w:tplc="04090005" w:tentative="1">
+      <w:start w:val="1"/>
+      <w:numFmt w:val="bullet"/>
+      <w:lvlText w:val=""/>
+      <w:lvlJc w:val="left"/>
+      <w:pPr>
+        <w:ind w:left="2160" w:hanging="360"/>
+      </w:pPr>
+      <w:rPr>
+        <w:rFonts w:ascii="Wingdings" w:hAnsi="Wingdings" w:hint="default"/>
+      </w:rPr>
+    </w:lvl>
+    <w:lvl w:ilvl="3" w:tplc="04090001" w:tentative="1">
+      <w:start w:val="1"/>
+      <w:numFmt w:val="bullet"/>
+      <w:lvlText w:val=""/>
+      <w:lvlJc w:val="left"/>
+      <w:pPr>
+        <w:ind w:left="2880" w:hanging="360"/>
+      </w:pPr>
+      <w:rPr>
+        <w:rFonts w:ascii="Symbol" w:hAnsi="Symbol" w:hint="default"/>
+      </w:rPr>
+    </w:lvl>
+    <w:lvl w:ilvl="4" w:tplc="04090003" w:tentative="1">
+      <w:start w:val="1"/>
+      <w:numFmt w:val="bullet"/>
+      <w:lvlText w:val="o"/>
+      <w:lvlJc w:val="left"/>
+      <w:pPr>
+        <w:ind w:left="3600" w:hanging="360"/>
+      </w:pPr>
+      <w:rPr>
+        <w:rFonts w:ascii="Courier New" w:hAnsi="Courier New" w:cs="Courier New" w:hint="default"/>
+      </w:rPr>
+    </w:lvl>
+    <w:lvl w:ilvl="5" w:tplc="04090005" w:tentative="1">
+      <w:start w:val="1"/>
+      <w:numFmt w:val="bullet"/>
+      <w:lvlText w:val=""/>
+      <w:lvlJc w:val="left"/>
+      <w:pPr>
+        <w:ind w:left="4320" w:hanging="360"/>
+      </w:pPr>
+      <w:rPr>
+        <w:rFonts w:ascii="Wingdings" w:hAnsi="Wingdings" w:hint="default"/>
+      </w:rPr>
+    </w:lvl>
+    <w:lvl w:ilvl="6" w:tplc="04090001" w:tentative="1">
+      <w:start w:val="1"/>
+      <w:numFmt w:val="bullet"/>
+      <w:lvlText w:val=""/>
+      <w:lvlJc w:val="left"/>
+      <w:pPr>
+        <w:ind w:left="5040" w:hanging="360"/>
+      </w:pPr>
+      <w:rPr>
+        <w:rFonts w:ascii="Symbol" w:hAnsi="Symbol" w:hint="default"/>
+      </w:rPr>
+    </w:lvl>
+    <w:lvl w:ilvl="7" w:tplc="04090003" w:tentative="1">
+      <w:start w:val="1"/>
+      <w:numFmt w:val="bullet"/>
+      <w:lvlText w:val="o"/>
+      <w:lvlJc w:val="left"/>
+      <w:pPr>
+        <w:ind w:left="5760" w:hanging="360"/>
+      </w:pPr>
+      <w:rPr>
+        <w:rFonts w:ascii="Courier New" w:hAnsi="Courier New" w:cs="Courier New" w:hint="default"/>
+      </w:rPr>
+    </w:lvl>
+    <w:lvl w:ilvl="8" w:tplc="04090005" w:tentative="1">
+      <w:start w:val="1"/>
+      <w:numFmt w:val="bullet"/>
+      <w:lvlText w:val=""/>
+      <w:lvlJc w:val="left"/>
+      <w:pPr>
+        <w:ind w:left="6480" w:hanging="360"/>
+      </w:pPr>
+      <w:rPr>
+        <w:rFonts w:ascii="Wingdings" w:hAnsi="Wingdings" w:hint="default"/>
+      </w:rPr>
+    </w:lvl>
+  </w:abstractNum>
+  <w:num w:numId="1" w16cid:durableId="672611946">
     <w:abstractNumId w:val="0"/>
   </w:num>
-  <w:num w:numId="2">
+  <w:num w:numId="2" w16cid:durableId="979965123">
     <w:abstractNumId w:val="2"/>
   </w:num>
-  <w:num w:numId="3">
+  <w:num w:numId="3" w16cid:durableId="410079332">
     <w:abstractNumId w:val="1"/>
+  </w:num>
+  <w:num w:numId="4" w16cid:durableId="28342642">
+    <w:abstractNumId w:val="3"/>
   </w:num>
 </w:numbering>
 </file>

</xml_diff>